<commit_message>
Done But still Some Notes
</commit_message>
<xml_diff>
--- a/main1.docx
+++ b/main1.docx
@@ -158,7 +158,7 @@
               <w:jc w:val="center"/>
             </w:pPr>
             <w:r>
-              <w:t>2019-05-22 00:00:00</w:t>
+              <w:t>2019-05-05 00:00:00</w:t>
             </w:r>
           </w:p>
         </w:tc>
@@ -171,7 +171,7 @@
               <w:jc w:val="center"/>
             </w:pPr>
             <w:r>
-              <w:t>2019-05-22 00:00:00</w:t>
+              <w:t>2019-05-05 00:00:00</w:t>
             </w:r>
           </w:p>
         </w:tc>
@@ -200,7 +200,7 @@
               <w:jc w:val="center"/>
             </w:pPr>
             <w:r>
-              <w:t>مؤسسة اصول الانارة للتجارة</w:t>
+              <w:t>مؤسسة تسويق البناء - شقراء</w:t>
             </w:r>
           </w:p>
         </w:tc>
@@ -219,7 +219,7 @@
               <w:jc w:val="center"/>
             </w:pPr>
             <w:r>
-              <w:t>مؤسسة اصول الانارة للتجارة</w:t>
+              <w:t>مؤسسة تسويق البناء - شقراء</w:t>
             </w:r>
           </w:p>
         </w:tc>
@@ -327,7 +327,7 @@
           </w:tcPr>
           <w:p>
             <w:r>
-              <w:t>174.000000</w:t>
+              <w:t>22.670000</w:t>
             </w:r>
           </w:p>
         </w:tc>
@@ -361,7 +361,7 @@
           </w:tcPr>
           <w:p>
             <w:r>
-              <w:t>174.000000</w:t>
+              <w:t>22.670000</w:t>
             </w:r>
           </w:p>
         </w:tc>
@@ -395,7 +395,7 @@
           </w:tcPr>
           <w:p>
             <w:r>
-              <w:t>ER174.000000</w:t>
+              <w:t>ER22.670000</w:t>
             </w:r>
           </w:p>
         </w:tc>
@@ -412,7 +412,7 @@
           </w:tcPr>
           <w:p>
             <w:r>
-              <w:t>80</w:t>
+              <w:t>10</w:t>
             </w:r>
           </w:p>
         </w:tc>
@@ -429,7 +429,7 @@
           </w:tcPr>
           <w:p>
             <w:r>
-              <w:t>كشاف ليد رفيد 150 وات أبيض  IP65 ) SMD ) 6000k  ( RFE-0268 )</w:t>
+              <w:t>كشاف ليد رفيد 10 وات أبيض IP65 ) SMD 6000k )   ( RFE-0260 )</w:t>
             </w:r>
           </w:p>
         </w:tc>
@@ -446,7 +446,7 @@
           </w:tcPr>
           <w:p>
             <w:r>
-              <w:t>14352307069</w:t>
+              <w:t>14352307116</w:t>
             </w:r>
           </w:p>
         </w:tc>
@@ -482,7 +482,7 @@
           </w:tcPr>
           <w:p>
             <w:r>
-              <w:t>174.000000</w:t>
+              <w:t>64.000000</w:t>
             </w:r>
           </w:p>
         </w:tc>
@@ -516,7 +516,7 @@
           </w:tcPr>
           <w:p>
             <w:r>
-              <w:t>174.000000</w:t>
+              <w:t>64.000000</w:t>
             </w:r>
           </w:p>
         </w:tc>
@@ -550,7 +550,7 @@
           </w:tcPr>
           <w:p>
             <w:r>
-              <w:t>ER174.000000</w:t>
+              <w:t>ER64.000000</w:t>
             </w:r>
           </w:p>
         </w:tc>
@@ -567,7 +567,7 @@
           </w:tcPr>
           <w:p>
             <w:r>
-              <w:t>80</w:t>
+              <w:t>10</w:t>
             </w:r>
           </w:p>
         </w:tc>
@@ -584,7 +584,7 @@
           </w:tcPr>
           <w:p>
             <w:r>
-              <w:t>كشاف ليد رفيد 150 وات أصفر  IP65 ) SMD )   ( RFE-0269 )</w:t>
+              <w:t>كشاف ليد رفيد 50 وات أبيض 6000k IP65 ) SMD )   ( RFE-0264 )</w:t>
             </w:r>
           </w:p>
         </w:tc>
@@ -601,7 +601,7 @@
           </w:tcPr>
           <w:p>
             <w:r>
-              <w:t>14352307070</w:t>
+              <w:t>14352307118</w:t>
             </w:r>
           </w:p>
         </w:tc>
@@ -636,9 +636,18 @@
             </w:tcMar>
           </w:tcPr>
           <w:p>
-            <w:r>
-              <w:t>266.670000</w:t>
-            </w:r>
+            <w:pPr>
+              <w:widowControl w:val="0"/>
+              <w:pBdr>
+                <w:top w:val="nil"/>
+                <w:left w:val="nil"/>
+                <w:bottom w:val="nil"/>
+                <w:right w:val="nil"/>
+                <w:between w:val="nil"/>
+              </w:pBdr>
+              <w:spacing w:line="240" w:lineRule="auto"/>
+              <w:jc w:val="center"/>
+            </w:pPr>
           </w:p>
         </w:tc>
         <w:tc>
@@ -653,9 +662,18 @@
             </w:tcMar>
           </w:tcPr>
           <w:p>
-            <w:r>
-              <w:t>حبة</w:t>
-            </w:r>
+            <w:pPr>
+              <w:widowControl w:val="0"/>
+              <w:pBdr>
+                <w:top w:val="nil"/>
+                <w:left w:val="nil"/>
+                <w:bottom w:val="nil"/>
+                <w:right w:val="nil"/>
+                <w:between w:val="nil"/>
+              </w:pBdr>
+              <w:spacing w:line="240" w:lineRule="auto"/>
+              <w:jc w:val="center"/>
+            </w:pPr>
           </w:p>
         </w:tc>
         <w:tc>
@@ -670,9 +688,18 @@
             </w:tcMar>
           </w:tcPr>
           <w:p>
-            <w:r>
-              <w:t>266.670000</w:t>
-            </w:r>
+            <w:pPr>
+              <w:widowControl w:val="0"/>
+              <w:pBdr>
+                <w:top w:val="nil"/>
+                <w:left w:val="nil"/>
+                <w:bottom w:val="nil"/>
+                <w:right w:val="nil"/>
+                <w:between w:val="nil"/>
+              </w:pBdr>
+              <w:spacing w:line="240" w:lineRule="auto"/>
+              <w:jc w:val="center"/>
+            </w:pPr>
           </w:p>
         </w:tc>
         <w:tc>
@@ -687,9 +714,18 @@
             </w:tcMar>
           </w:tcPr>
           <w:p>
-            <w:r>
-              <w:t>حبة</w:t>
-            </w:r>
+            <w:pPr>
+              <w:widowControl w:val="0"/>
+              <w:pBdr>
+                <w:top w:val="nil"/>
+                <w:left w:val="nil"/>
+                <w:bottom w:val="nil"/>
+                <w:right w:val="nil"/>
+                <w:between w:val="nil"/>
+              </w:pBdr>
+              <w:spacing w:line="240" w:lineRule="auto"/>
+              <w:jc w:val="center"/>
+            </w:pPr>
           </w:p>
         </w:tc>
         <w:tc>
@@ -704,9 +740,18 @@
             </w:tcMar>
           </w:tcPr>
           <w:p>
-            <w:r>
-              <w:t>ER266.670000</w:t>
-            </w:r>
+            <w:pPr>
+              <w:widowControl w:val="0"/>
+              <w:pBdr>
+                <w:top w:val="nil"/>
+                <w:left w:val="nil"/>
+                <w:bottom w:val="nil"/>
+                <w:right w:val="nil"/>
+                <w:between w:val="nil"/>
+              </w:pBdr>
+              <w:spacing w:line="240" w:lineRule="auto"/>
+              <w:jc w:val="center"/>
+            </w:pPr>
           </w:p>
         </w:tc>
         <w:tc>
@@ -721,9 +766,18 @@
             </w:tcMar>
           </w:tcPr>
           <w:p>
-            <w:r>
-              <w:t>80</w:t>
-            </w:r>
+            <w:pPr>
+              <w:widowControl w:val="0"/>
+              <w:pBdr>
+                <w:top w:val="nil"/>
+                <w:left w:val="nil"/>
+                <w:bottom w:val="nil"/>
+                <w:right w:val="nil"/>
+                <w:between w:val="nil"/>
+              </w:pBdr>
+              <w:spacing w:line="240" w:lineRule="auto"/>
+              <w:jc w:val="center"/>
+            </w:pPr>
           </w:p>
         </w:tc>
         <w:tc>
@@ -738,9 +792,18 @@
             </w:tcMar>
           </w:tcPr>
           <w:p>
-            <w:r>
-              <w:t>كشاف ليد رفيد 200 6000k وات أبيض IP65 ) SMD )   ( RFE-0270 )</w:t>
-            </w:r>
+            <w:pPr>
+              <w:widowControl w:val="0"/>
+              <w:pBdr>
+                <w:top w:val="nil"/>
+                <w:left w:val="nil"/>
+                <w:bottom w:val="nil"/>
+                <w:right w:val="nil"/>
+                <w:between w:val="nil"/>
+              </w:pBdr>
+              <w:spacing w:line="240" w:lineRule="auto"/>
+              <w:jc w:val="center"/>
+            </w:pPr>
           </w:p>
         </w:tc>
         <w:tc>
@@ -755,9 +818,18 @@
             </w:tcMar>
           </w:tcPr>
           <w:p>
-            <w:r>
-              <w:t>14352307071</w:t>
-            </w:r>
+            <w:pPr>
+              <w:widowControl w:val="0"/>
+              <w:pBdr>
+                <w:top w:val="nil"/>
+                <w:left w:val="nil"/>
+                <w:bottom w:val="nil"/>
+                <w:right w:val="nil"/>
+                <w:between w:val="nil"/>
+              </w:pBdr>
+              <w:spacing w:line="240" w:lineRule="auto"/>
+              <w:jc w:val="center"/>
+            </w:pPr>
           </w:p>
         </w:tc>
         <w:tc>
@@ -772,9 +844,18 @@
             </w:tcMar>
           </w:tcPr>
           <w:p>
-            <w:r>
-              <w:t>1</w:t>
-            </w:r>
+            <w:pPr>
+              <w:widowControl w:val="0"/>
+              <w:pBdr>
+                <w:top w:val="nil"/>
+                <w:left w:val="nil"/>
+                <w:bottom w:val="nil"/>
+                <w:right w:val="nil"/>
+                <w:between w:val="nil"/>
+              </w:pBdr>
+              <w:spacing w:line="240" w:lineRule="auto"/>
+              <w:jc w:val="center"/>
+            </w:pPr>
           </w:p>
         </w:tc>
       </w:tr>
@@ -791,9 +872,18 @@
             </w:tcMar>
           </w:tcPr>
           <w:p>
-            <w:r>
-              <w:t>266.670000</w:t>
-            </w:r>
+            <w:pPr>
+              <w:widowControl w:val="0"/>
+              <w:pBdr>
+                <w:top w:val="nil"/>
+                <w:left w:val="nil"/>
+                <w:bottom w:val="nil"/>
+                <w:right w:val="nil"/>
+                <w:between w:val="nil"/>
+              </w:pBdr>
+              <w:spacing w:line="240" w:lineRule="auto"/>
+              <w:jc w:val="center"/>
+            </w:pPr>
           </w:p>
         </w:tc>
         <w:tc>
@@ -808,9 +898,18 @@
             </w:tcMar>
           </w:tcPr>
           <w:p>
-            <w:r>
-              <w:t>حبة</w:t>
-            </w:r>
+            <w:pPr>
+              <w:widowControl w:val="0"/>
+              <w:pBdr>
+                <w:top w:val="nil"/>
+                <w:left w:val="nil"/>
+                <w:bottom w:val="nil"/>
+                <w:right w:val="nil"/>
+                <w:between w:val="nil"/>
+              </w:pBdr>
+              <w:spacing w:line="240" w:lineRule="auto"/>
+              <w:jc w:val="center"/>
+            </w:pPr>
           </w:p>
         </w:tc>
         <w:tc>
@@ -825,9 +924,18 @@
             </w:tcMar>
           </w:tcPr>
           <w:p>
-            <w:r>
-              <w:t>266.670000</w:t>
-            </w:r>
+            <w:pPr>
+              <w:widowControl w:val="0"/>
+              <w:pBdr>
+                <w:top w:val="nil"/>
+                <w:left w:val="nil"/>
+                <w:bottom w:val="nil"/>
+                <w:right w:val="nil"/>
+                <w:between w:val="nil"/>
+              </w:pBdr>
+              <w:spacing w:line="240" w:lineRule="auto"/>
+              <w:jc w:val="center"/>
+            </w:pPr>
           </w:p>
         </w:tc>
         <w:tc>
@@ -842,9 +950,18 @@
             </w:tcMar>
           </w:tcPr>
           <w:p>
-            <w:r>
-              <w:t>حبة</w:t>
-            </w:r>
+            <w:pPr>
+              <w:widowControl w:val="0"/>
+              <w:pBdr>
+                <w:top w:val="nil"/>
+                <w:left w:val="nil"/>
+                <w:bottom w:val="nil"/>
+                <w:right w:val="nil"/>
+                <w:between w:val="nil"/>
+              </w:pBdr>
+              <w:spacing w:line="240" w:lineRule="auto"/>
+              <w:jc w:val="center"/>
+            </w:pPr>
           </w:p>
         </w:tc>
         <w:tc>
@@ -859,9 +976,18 @@
             </w:tcMar>
           </w:tcPr>
           <w:p>
-            <w:r>
-              <w:t>ER266.670000</w:t>
-            </w:r>
+            <w:pPr>
+              <w:widowControl w:val="0"/>
+              <w:pBdr>
+                <w:top w:val="nil"/>
+                <w:left w:val="nil"/>
+                <w:bottom w:val="nil"/>
+                <w:right w:val="nil"/>
+                <w:between w:val="nil"/>
+              </w:pBdr>
+              <w:spacing w:line="240" w:lineRule="auto"/>
+              <w:jc w:val="center"/>
+            </w:pPr>
           </w:p>
         </w:tc>
         <w:tc>
@@ -876,9 +1002,18 @@
             </w:tcMar>
           </w:tcPr>
           <w:p>
-            <w:r>
-              <w:t>80</w:t>
-            </w:r>
+            <w:pPr>
+              <w:widowControl w:val="0"/>
+              <w:pBdr>
+                <w:top w:val="nil"/>
+                <w:left w:val="nil"/>
+                <w:bottom w:val="nil"/>
+                <w:right w:val="nil"/>
+                <w:between w:val="nil"/>
+              </w:pBdr>
+              <w:spacing w:line="240" w:lineRule="auto"/>
+              <w:jc w:val="center"/>
+            </w:pPr>
           </w:p>
         </w:tc>
         <w:tc>
@@ -893,9 +1028,18 @@
             </w:tcMar>
           </w:tcPr>
           <w:p>
-            <w:r>
-              <w:t>كشاف ليد رفيد 200 وات أصفر  IP65 ) SMD )   ( RFE-0271 )</w:t>
-            </w:r>
+            <w:pPr>
+              <w:widowControl w:val="0"/>
+              <w:pBdr>
+                <w:top w:val="nil"/>
+                <w:left w:val="nil"/>
+                <w:bottom w:val="nil"/>
+                <w:right w:val="nil"/>
+                <w:between w:val="nil"/>
+              </w:pBdr>
+              <w:spacing w:line="240" w:lineRule="auto"/>
+              <w:jc w:val="center"/>
+            </w:pPr>
           </w:p>
         </w:tc>
         <w:tc>
@@ -910,9 +1054,18 @@
             </w:tcMar>
           </w:tcPr>
           <w:p>
-            <w:r>
-              <w:t>14352307072</w:t>
-            </w:r>
+            <w:pPr>
+              <w:widowControl w:val="0"/>
+              <w:pBdr>
+                <w:top w:val="nil"/>
+                <w:left w:val="nil"/>
+                <w:bottom w:val="nil"/>
+                <w:right w:val="nil"/>
+                <w:between w:val="nil"/>
+              </w:pBdr>
+              <w:spacing w:line="240" w:lineRule="auto"/>
+              <w:jc w:val="center"/>
+            </w:pPr>
           </w:p>
         </w:tc>
         <w:tc>
@@ -927,9 +1080,18 @@
             </w:tcMar>
           </w:tcPr>
           <w:p>
-            <w:r>
-              <w:t>1</w:t>
-            </w:r>
+            <w:pPr>
+              <w:widowControl w:val="0"/>
+              <w:pBdr>
+                <w:top w:val="nil"/>
+                <w:left w:val="nil"/>
+                <w:bottom w:val="nil"/>
+                <w:right w:val="nil"/>
+                <w:between w:val="nil"/>
+              </w:pBdr>
+              <w:spacing w:line="240" w:lineRule="auto"/>
+              <w:jc w:val="center"/>
+            </w:pPr>
           </w:p>
         </w:tc>
       </w:tr>
@@ -946,9 +1108,18 @@
             </w:tcMar>
           </w:tcPr>
           <w:p>
-            <w:r>
-              <w:t>426.000000</w:t>
-            </w:r>
+            <w:pPr>
+              <w:widowControl w:val="0"/>
+              <w:pBdr>
+                <w:top w:val="nil"/>
+                <w:left w:val="nil"/>
+                <w:bottom w:val="nil"/>
+                <w:right w:val="nil"/>
+                <w:between w:val="nil"/>
+              </w:pBdr>
+              <w:spacing w:line="240" w:lineRule="auto"/>
+              <w:jc w:val="center"/>
+            </w:pPr>
           </w:p>
         </w:tc>
         <w:tc>
@@ -963,9 +1134,18 @@
             </w:tcMar>
           </w:tcPr>
           <w:p>
-            <w:r>
-              <w:t>حبة</w:t>
-            </w:r>
+            <w:pPr>
+              <w:widowControl w:val="0"/>
+              <w:pBdr>
+                <w:top w:val="nil"/>
+                <w:left w:val="nil"/>
+                <w:bottom w:val="nil"/>
+                <w:right w:val="nil"/>
+                <w:between w:val="nil"/>
+              </w:pBdr>
+              <w:spacing w:line="240" w:lineRule="auto"/>
+              <w:jc w:val="center"/>
+            </w:pPr>
           </w:p>
         </w:tc>
         <w:tc>
@@ -980,9 +1160,18 @@
             </w:tcMar>
           </w:tcPr>
           <w:p>
-            <w:r>
-              <w:t>426.000000</w:t>
-            </w:r>
+            <w:pPr>
+              <w:widowControl w:val="0"/>
+              <w:pBdr>
+                <w:top w:val="nil"/>
+                <w:left w:val="nil"/>
+                <w:bottom w:val="nil"/>
+                <w:right w:val="nil"/>
+                <w:between w:val="nil"/>
+              </w:pBdr>
+              <w:spacing w:line="240" w:lineRule="auto"/>
+              <w:jc w:val="center"/>
+            </w:pPr>
           </w:p>
         </w:tc>
         <w:tc>
@@ -997,9 +1186,18 @@
             </w:tcMar>
           </w:tcPr>
           <w:p>
-            <w:r>
-              <w:t>حبة</w:t>
-            </w:r>
+            <w:pPr>
+              <w:widowControl w:val="0"/>
+              <w:pBdr>
+                <w:top w:val="nil"/>
+                <w:left w:val="nil"/>
+                <w:bottom w:val="nil"/>
+                <w:right w:val="nil"/>
+                <w:between w:val="nil"/>
+              </w:pBdr>
+              <w:spacing w:line="240" w:lineRule="auto"/>
+              <w:jc w:val="center"/>
+            </w:pPr>
           </w:p>
         </w:tc>
         <w:tc>
@@ -1014,9 +1212,18 @@
             </w:tcMar>
           </w:tcPr>
           <w:p>
-            <w:r>
-              <w:t>ER426.000000</w:t>
-            </w:r>
+            <w:pPr>
+              <w:widowControl w:val="0"/>
+              <w:pBdr>
+                <w:top w:val="nil"/>
+                <w:left w:val="nil"/>
+                <w:bottom w:val="nil"/>
+                <w:right w:val="nil"/>
+                <w:between w:val="nil"/>
+              </w:pBdr>
+              <w:spacing w:line="240" w:lineRule="auto"/>
+              <w:jc w:val="center"/>
+            </w:pPr>
           </w:p>
         </w:tc>
         <w:tc>
@@ -1031,9 +1238,18 @@
             </w:tcMar>
           </w:tcPr>
           <w:p>
-            <w:r>
-              <w:t>80</w:t>
-            </w:r>
+            <w:pPr>
+              <w:widowControl w:val="0"/>
+              <w:pBdr>
+                <w:top w:val="nil"/>
+                <w:left w:val="nil"/>
+                <w:bottom w:val="nil"/>
+                <w:right w:val="nil"/>
+                <w:between w:val="nil"/>
+              </w:pBdr>
+              <w:spacing w:line="240" w:lineRule="auto"/>
+              <w:jc w:val="center"/>
+            </w:pPr>
           </w:p>
         </w:tc>
         <w:tc>
@@ -1048,9 +1264,18 @@
             </w:tcMar>
           </w:tcPr>
           <w:p>
-            <w:r>
-              <w:t>كشاف ليد رفيد 300 وات أبيض 6500k IP65 ) SMD )   ( RFE-0272 )</w:t>
-            </w:r>
+            <w:pPr>
+              <w:widowControl w:val="0"/>
+              <w:pBdr>
+                <w:top w:val="nil"/>
+                <w:left w:val="nil"/>
+                <w:bottom w:val="nil"/>
+                <w:right w:val="nil"/>
+                <w:between w:val="nil"/>
+              </w:pBdr>
+              <w:spacing w:line="240" w:lineRule="auto"/>
+              <w:jc w:val="center"/>
+            </w:pPr>
           </w:p>
         </w:tc>
         <w:tc>
@@ -1065,9 +1290,18 @@
             </w:tcMar>
           </w:tcPr>
           <w:p>
-            <w:r>
-              <w:t>14352307091</w:t>
-            </w:r>
+            <w:pPr>
+              <w:widowControl w:val="0"/>
+              <w:pBdr>
+                <w:top w:val="nil"/>
+                <w:left w:val="nil"/>
+                <w:bottom w:val="nil"/>
+                <w:right w:val="nil"/>
+                <w:between w:val="nil"/>
+              </w:pBdr>
+              <w:spacing w:line="240" w:lineRule="auto"/>
+              <w:jc w:val="center"/>
+            </w:pPr>
           </w:p>
         </w:tc>
         <w:tc>
@@ -1082,9 +1316,18 @@
             </w:tcMar>
           </w:tcPr>
           <w:p>
-            <w:r>
-              <w:t>1</w:t>
-            </w:r>
+            <w:pPr>
+              <w:widowControl w:val="0"/>
+              <w:pBdr>
+                <w:top w:val="nil"/>
+                <w:left w:val="nil"/>
+                <w:bottom w:val="nil"/>
+                <w:right w:val="nil"/>
+                <w:between w:val="nil"/>
+              </w:pBdr>
+              <w:spacing w:line="240" w:lineRule="auto"/>
+              <w:jc w:val="center"/>
+            </w:pPr>
           </w:p>
         </w:tc>
       </w:tr>
@@ -1101,9 +1344,18 @@
             </w:tcMar>
           </w:tcPr>
           <w:p>
-            <w:r>
-              <w:t>426.000000</w:t>
-            </w:r>
+            <w:pPr>
+              <w:widowControl w:val="0"/>
+              <w:pBdr>
+                <w:top w:val="nil"/>
+                <w:left w:val="nil"/>
+                <w:bottom w:val="nil"/>
+                <w:right w:val="nil"/>
+                <w:between w:val="nil"/>
+              </w:pBdr>
+              <w:spacing w:line="240" w:lineRule="auto"/>
+              <w:jc w:val="center"/>
+            </w:pPr>
           </w:p>
         </w:tc>
         <w:tc>
@@ -1118,9 +1370,18 @@
             </w:tcMar>
           </w:tcPr>
           <w:p>
-            <w:r>
-              <w:t>حبة</w:t>
-            </w:r>
+            <w:pPr>
+              <w:widowControl w:val="0"/>
+              <w:pBdr>
+                <w:top w:val="nil"/>
+                <w:left w:val="nil"/>
+                <w:bottom w:val="nil"/>
+                <w:right w:val="nil"/>
+                <w:between w:val="nil"/>
+              </w:pBdr>
+              <w:spacing w:line="240" w:lineRule="auto"/>
+              <w:jc w:val="center"/>
+            </w:pPr>
           </w:p>
         </w:tc>
         <w:tc>
@@ -1135,9 +1396,18 @@
             </w:tcMar>
           </w:tcPr>
           <w:p>
-            <w:r>
-              <w:t>426.000000</w:t>
-            </w:r>
+            <w:pPr>
+              <w:widowControl w:val="0"/>
+              <w:pBdr>
+                <w:top w:val="nil"/>
+                <w:left w:val="nil"/>
+                <w:bottom w:val="nil"/>
+                <w:right w:val="nil"/>
+                <w:between w:val="nil"/>
+              </w:pBdr>
+              <w:spacing w:line="240" w:lineRule="auto"/>
+              <w:jc w:val="center"/>
+            </w:pPr>
           </w:p>
         </w:tc>
         <w:tc>
@@ -1152,9 +1422,18 @@
             </w:tcMar>
           </w:tcPr>
           <w:p>
-            <w:r>
-              <w:t>حبة</w:t>
-            </w:r>
+            <w:pPr>
+              <w:widowControl w:val="0"/>
+              <w:pBdr>
+                <w:top w:val="nil"/>
+                <w:left w:val="nil"/>
+                <w:bottom w:val="nil"/>
+                <w:right w:val="nil"/>
+                <w:between w:val="nil"/>
+              </w:pBdr>
+              <w:spacing w:line="240" w:lineRule="auto"/>
+              <w:jc w:val="center"/>
+            </w:pPr>
           </w:p>
         </w:tc>
         <w:tc>
@@ -1169,9 +1448,18 @@
             </w:tcMar>
           </w:tcPr>
           <w:p>
-            <w:r>
-              <w:t>ER426.000000</w:t>
-            </w:r>
+            <w:pPr>
+              <w:widowControl w:val="0"/>
+              <w:pBdr>
+                <w:top w:val="nil"/>
+                <w:left w:val="nil"/>
+                <w:bottom w:val="nil"/>
+                <w:right w:val="nil"/>
+                <w:between w:val="nil"/>
+              </w:pBdr>
+              <w:spacing w:line="240" w:lineRule="auto"/>
+              <w:jc w:val="center"/>
+            </w:pPr>
           </w:p>
         </w:tc>
         <w:tc>
@@ -1186,9 +1474,18 @@
             </w:tcMar>
           </w:tcPr>
           <w:p>
-            <w:r>
-              <w:t>80</w:t>
-            </w:r>
+            <w:pPr>
+              <w:widowControl w:val="0"/>
+              <w:pBdr>
+                <w:top w:val="nil"/>
+                <w:left w:val="nil"/>
+                <w:bottom w:val="nil"/>
+                <w:right w:val="nil"/>
+                <w:between w:val="nil"/>
+              </w:pBdr>
+              <w:spacing w:line="240" w:lineRule="auto"/>
+              <w:jc w:val="center"/>
+            </w:pPr>
           </w:p>
         </w:tc>
         <w:tc>
@@ -1203,9 +1500,18 @@
             </w:tcMar>
           </w:tcPr>
           <w:p>
-            <w:r>
-              <w:t>كشاف ليد رفيد 300 وات أصفر  IP65 ) SMD )   ( RFE-0273 )</w:t>
-            </w:r>
+            <w:pPr>
+              <w:widowControl w:val="0"/>
+              <w:pBdr>
+                <w:top w:val="nil"/>
+                <w:left w:val="nil"/>
+                <w:bottom w:val="nil"/>
+                <w:right w:val="nil"/>
+                <w:between w:val="nil"/>
+              </w:pBdr>
+              <w:spacing w:line="240" w:lineRule="auto"/>
+              <w:jc w:val="center"/>
+            </w:pPr>
           </w:p>
         </w:tc>
         <w:tc>
@@ -1220,9 +1526,18 @@
             </w:tcMar>
           </w:tcPr>
           <w:p>
-            <w:r>
-              <w:t>14352307121</w:t>
-            </w:r>
+            <w:pPr>
+              <w:widowControl w:val="0"/>
+              <w:pBdr>
+                <w:top w:val="nil"/>
+                <w:left w:val="nil"/>
+                <w:bottom w:val="nil"/>
+                <w:right w:val="nil"/>
+                <w:between w:val="nil"/>
+              </w:pBdr>
+              <w:spacing w:line="240" w:lineRule="auto"/>
+              <w:jc w:val="center"/>
+            </w:pPr>
           </w:p>
         </w:tc>
         <w:tc>
@@ -1237,164 +1552,18 @@
             </w:tcMar>
           </w:tcPr>
           <w:p>
-            <w:r>
-              <w:t>1</w:t>
-            </w:r>
-          </w:p>
-        </w:tc>
-      </w:tr>
-      <w:tr>
-        <w:tc>
-          <w:tcPr>
-            <w:tcW w:w="1365" w:type="dxa"/>
-            <w:shd w:val="clear" w:color="auto" w:fill="auto"/>
-            <w:tcMar>
-              <w:top w:w="100" w:type="dxa"/>
-              <w:left w:w="100" w:type="dxa"/>
-              <w:bottom w:w="100" w:type="dxa"/>
-              <w:right w:w="100" w:type="dxa"/>
-            </w:tcMar>
-          </w:tcPr>
-          <w:p>
-            <w:r>
-              <w:t>380.000000</w:t>
-            </w:r>
-          </w:p>
-        </w:tc>
-        <w:tc>
-          <w:tcPr>
-            <w:tcW w:w="1005" w:type="dxa"/>
-            <w:shd w:val="clear" w:color="auto" w:fill="auto"/>
-            <w:tcMar>
-              <w:top w:w="100" w:type="dxa"/>
-              <w:left w:w="100" w:type="dxa"/>
-              <w:bottom w:w="100" w:type="dxa"/>
-              <w:right w:w="100" w:type="dxa"/>
-            </w:tcMar>
-          </w:tcPr>
-          <w:p>
-            <w:r>
-              <w:t>حبة</w:t>
-            </w:r>
-          </w:p>
-        </w:tc>
-        <w:tc>
-          <w:tcPr>
-            <w:tcW w:w="1110" w:type="dxa"/>
-            <w:shd w:val="clear" w:color="auto" w:fill="auto"/>
-            <w:tcMar>
-              <w:top w:w="100" w:type="dxa"/>
-              <w:left w:w="100" w:type="dxa"/>
-              <w:bottom w:w="100" w:type="dxa"/>
-              <w:right w:w="100" w:type="dxa"/>
-            </w:tcMar>
-          </w:tcPr>
-          <w:p>
-            <w:r>
-              <w:t>380.000000</w:t>
-            </w:r>
-          </w:p>
-        </w:tc>
-        <w:tc>
-          <w:tcPr>
-            <w:tcW w:w="1005" w:type="dxa"/>
-            <w:shd w:val="clear" w:color="auto" w:fill="auto"/>
-            <w:tcMar>
-              <w:top w:w="100" w:type="dxa"/>
-              <w:left w:w="100" w:type="dxa"/>
-              <w:bottom w:w="100" w:type="dxa"/>
-              <w:right w:w="100" w:type="dxa"/>
-            </w:tcMar>
-          </w:tcPr>
-          <w:p>
-            <w:r>
-              <w:t>حبة</w:t>
-            </w:r>
-          </w:p>
-        </w:tc>
-        <w:tc>
-          <w:tcPr>
-            <w:tcW w:w="900" w:type="dxa"/>
-            <w:shd w:val="clear" w:color="auto" w:fill="auto"/>
-            <w:tcMar>
-              <w:top w:w="100" w:type="dxa"/>
-              <w:left w:w="100" w:type="dxa"/>
-              <w:bottom w:w="100" w:type="dxa"/>
-              <w:right w:w="100" w:type="dxa"/>
-            </w:tcMar>
-          </w:tcPr>
-          <w:p>
-            <w:r>
-              <w:t>ER380.000000</w:t>
-            </w:r>
-          </w:p>
-        </w:tc>
-        <w:tc>
-          <w:tcPr>
-            <w:tcW w:w="930" w:type="dxa"/>
-            <w:shd w:val="clear" w:color="auto" w:fill="auto"/>
-            <w:tcMar>
-              <w:top w:w="100" w:type="dxa"/>
-              <w:left w:w="100" w:type="dxa"/>
-              <w:bottom w:w="100" w:type="dxa"/>
-              <w:right w:w="100" w:type="dxa"/>
-            </w:tcMar>
-          </w:tcPr>
-          <w:p>
-            <w:r>
-              <w:t>80</w:t>
-            </w:r>
-          </w:p>
-        </w:tc>
-        <w:tc>
-          <w:tcPr>
-            <w:tcW w:w="3960" w:type="dxa"/>
-            <w:shd w:val="clear" w:color="auto" w:fill="auto"/>
-            <w:tcMar>
-              <w:top w:w="100" w:type="dxa"/>
-              <w:left w:w="100" w:type="dxa"/>
-              <w:bottom w:w="100" w:type="dxa"/>
-              <w:right w:w="100" w:type="dxa"/>
-            </w:tcMar>
-          </w:tcPr>
-          <w:p>
-            <w:r>
-              <w:t>لي ليد زينة رفيد ملون RGB واحد خط 50 لمبة 10ملي  ( RFE-0097 )</w:t>
-            </w:r>
-          </w:p>
-        </w:tc>
-        <w:tc>
-          <w:tcPr>
-            <w:tcW w:w="1320" w:type="dxa"/>
-            <w:shd w:val="clear" w:color="auto" w:fill="auto"/>
-            <w:tcMar>
-              <w:top w:w="100" w:type="dxa"/>
-              <w:left w:w="100" w:type="dxa"/>
-              <w:bottom w:w="100" w:type="dxa"/>
-              <w:right w:w="100" w:type="dxa"/>
-            </w:tcMar>
-          </w:tcPr>
-          <w:p>
-            <w:r>
-              <w:t>14350709043</w:t>
-            </w:r>
-          </w:p>
-        </w:tc>
-        <w:tc>
-          <w:tcPr>
-            <w:tcW w:w="690" w:type="dxa"/>
-            <w:shd w:val="clear" w:color="auto" w:fill="auto"/>
-            <w:tcMar>
-              <w:top w:w="100" w:type="dxa"/>
-              <w:left w:w="100" w:type="dxa"/>
-              <w:bottom w:w="100" w:type="dxa"/>
-              <w:right w:w="100" w:type="dxa"/>
-            </w:tcMar>
-          </w:tcPr>
-          <w:p>
-            <w:r>
-              <w:t>1</w:t>
-            </w:r>
+            <w:pPr>
+              <w:widowControl w:val="0"/>
+              <w:pBdr>
+                <w:top w:val="nil"/>
+                <w:left w:val="nil"/>
+                <w:bottom w:val="nil"/>
+                <w:right w:val="nil"/>
+                <w:between w:val="nil"/>
+              </w:pBdr>
+              <w:spacing w:line="240" w:lineRule="auto"/>
+              <w:jc w:val="center"/>
+            </w:pPr>
           </w:p>
         </w:tc>
       </w:tr>
@@ -1636,16 +1805,7 @@
       </w:tr>
       <w:bookmarkEnd w:id="0"/>
     </w:tbl>
-    <w:p>
-      <w:pPr>
-        <w:jc w:val="center"/>
-      </w:pPr>
-    </w:p>
-    <w:p>
-      <w:pPr>
-        <w:jc w:val="center"/>
-      </w:pPr>
-    </w:p>
+    <w:p/>
     <w:sectPr>
       <w:pgSz w:w="12240" w:h="15840"/>
       <w:pgMar w:top="0" w:right="0" w:bottom="1440" w:left="0" w:header="720" w:footer="720" w:gutter="0"/>

</xml_diff>